<commit_message>
Bring repo up to date
Bringing github repo up to date
</commit_message>
<xml_diff>
--- a/identify-functions/source/identify-functions-tickets.docx
+++ b/identify-functions/source/identify-functions-tickets.docx
@@ -55,7 +55,27 @@
       </w:r>
       <w:r>
         <w:tab/>
-        <w:t xml:space="preserve">The function of </w:t>
+      </w:r>
+      <w:r>
+        <w:t xml:space="preserve">Noun: </w:t>
+      </w:r>
+      <w:r>
+        <w:t xml:space="preserve">The </w:t>
+      </w:r>
+      <w:r>
+        <w:rPr>
+          <w:i/>
+        </w:rPr>
+        <w:t>function</w:t>
+      </w:r>
+      <w:r>
+        <w:t xml:space="preserve"> of</w:t>
+      </w:r>
+      <w:r>
+        <w:t xml:space="preserve"> a</w:t>
+      </w:r>
+      <w:r>
+        <w:t xml:space="preserve"> </w:t>
       </w:r>
       <w:r>
         <w:t>__</w:t>
@@ -122,7 +142,18 @@
       </w:r>
       <w:r>
         <w:tab/>
-        <w:t xml:space="preserve">If ___________________________ </w:t>
+      </w:r>
+      <w:r>
+        <w:t xml:space="preserve">Verb: </w:t>
+      </w:r>
+      <w:r>
+        <w:t>If</w:t>
+      </w:r>
+      <w:r>
+        <w:t xml:space="preserve"> your</w:t>
+      </w:r>
+      <w:r>
+        <w:t xml:space="preserve"> ___________________________ </w:t>
       </w:r>
       <w:r>
         <w:rPr>
@@ -146,10 +177,16 @@
         <w:rPr>
           <w:u w:val="single"/>
         </w:rPr>
-        <w:t xml:space="preserve"> / don’t</w:t>
-      </w:r>
-      <w:r>
-        <w:t xml:space="preserve"> function, … </w:t>
+        <w:t xml:space="preserve"> </w:t>
+      </w:r>
+      <w:r>
+        <w:rPr>
+          <w:i/>
+        </w:rPr>
+        <w:t>function</w:t>
+      </w:r>
+      <w:r>
+        <w:t xml:space="preserve">, … </w:t>
       </w:r>
     </w:p>
     <w:p>
@@ -210,7 +247,25 @@
       </w:r>
       <w:r>
         <w:tab/>
-        <w:t>The difference between an independent variable and a dependent variable is …</w:t>
+        <w:t xml:space="preserve">The difference between an </w:t>
+      </w:r>
+      <w:r>
+        <w:rPr>
+          <w:i/>
+        </w:rPr>
+        <w:t>independent variable</w:t>
+      </w:r>
+      <w:r>
+        <w:t xml:space="preserve"> and a </w:t>
+      </w:r>
+      <w:r>
+        <w:rPr>
+          <w:i/>
+        </w:rPr>
+        <w:t>dependent variable</w:t>
+      </w:r>
+      <w:r>
+        <w:t xml:space="preserve"> is …</w:t>
       </w:r>
     </w:p>
     <w:p>
@@ -232,15 +287,38 @@
       <w:pPr>
         <w:pStyle w:val="SLN"/>
       </w:pPr>
-      <w:bookmarkStart w:id="0" w:name="_GoBack"/>
-      <w:bookmarkEnd w:id="0"/>
       <w:r>
         <w:tab/>
         <w:t>2.</w:t>
       </w:r>
       <w:r>
         <w:tab/>
-        <w:t>One way to tell a function from a non-function is …</w:t>
+      </w:r>
+      <w:r>
+        <w:t xml:space="preserve">Here’s my definition of a </w:t>
+      </w:r>
+      <w:r>
+        <w:rPr>
+          <w:i/>
+        </w:rPr>
+        <w:t>function</w:t>
+      </w:r>
+      <w:r>
+        <w:t xml:space="preserve">: A </w:t>
+      </w:r>
+      <w:bookmarkStart w:id="0" w:name="_GoBack"/>
+      <w:r>
+        <w:rPr>
+          <w:i/>
+        </w:rPr>
+        <w:t>function</w:t>
+      </w:r>
+      <w:r>
+        <w:t xml:space="preserve"> </w:t>
+      </w:r>
+      <w:bookmarkEnd w:id="0"/>
+      <w:r>
+        <w:t>is …</w:t>
       </w:r>
     </w:p>
     <w:p>
@@ -273,20 +351,17 @@
       </w:pPr>
       <w:r>
         <w:tab/>
-        <w:t>3</w:t>
-      </w:r>
-      <w:r>
-        <w:t>.</w:t>
+        <w:t>3.</w:t>
       </w:r>
       <w:r>
         <w:tab/>
-        <w:t xml:space="preserve">One </w:t>
-      </w:r>
-      <w:r>
-        <w:t>thing that surprised me was</w:t>
-      </w:r>
-      <w:r>
-        <w:t xml:space="preserve"> …</w:t>
+        <w:t xml:space="preserve">One thing that </w:t>
+      </w:r>
+      <w:r>
+        <w:t>I wondered about</w:t>
+      </w:r>
+      <w:r>
+        <w:t xml:space="preserve"> was …</w:t>
       </w:r>
     </w:p>
     <w:p>
@@ -1744,10 +1819,6 @@
     <w:lsdException w:name="Book Title" w:uiPriority="33" w:qFormat="1"/>
     <w:lsdException w:name="Bibliography" w:semiHidden="1" w:uiPriority="37" w:unhideWhenUsed="1"/>
     <w:lsdException w:name="TOC Heading" w:semiHidden="1" w:uiPriority="39" w:unhideWhenUsed="1" w:qFormat="1"/>
-    <w:lsdException w:name="Grid Table Light" w:semiHidden="1" w:unhideWhenUsed="1"/>
-    <w:lsdException w:name="Grid Table 1 Light" w:semiHidden="1" w:unhideWhenUsed="1"/>
-    <w:lsdException w:name="Grid Table 2" w:semiHidden="1" w:unhideWhenUsed="1"/>
-    <w:lsdException w:name="Grid Table 3" w:semiHidden="1" w:unhideWhenUsed="1"/>
     <w:lsdException w:name="Grid Table 4" w:uiPriority="49"/>
     <w:lsdException w:name="Grid Table 5 Dark" w:uiPriority="50"/>
     <w:lsdException w:name="Grid Table 6 Colorful" w:uiPriority="51"/>

</xml_diff>